<commit_message>
Update 本文: NISTI SAN → SANNISTI
</commit_message>
<xml_diff>
--- a/documents/本文/本文.docx
+++ b/documents/本文/本文.docx
@@ -154,7 +154,7 @@
           <w:szCs w:val="42"/>
           <w:rtl w:val="0"/>
         </w:rPr>
-        <w:t xml:space="preserve">NISTI SAN SANTSEGIPAMO YAMI GATONA BATIFI, SANGAPAMO DORINISMI.</w:t>
+        <w:t xml:space="preserve">SANNISTI SANTSEGIPAMO YAMI GATONA BATIFI, SANGAPAMO DORINISMI.</w:t>
       </w:r>
     </w:p>
     <w:p>
@@ -270,12 +270,12 @@
           <wp:inline distB="114300" distT="114300" distL="114300" distR="114300">
             <wp:extent cx="2096825" cy="2100263"/>
             <wp:effectExtent b="0" l="0" r="0" t="0"/>
-            <wp:docPr id="41" name="image38.png"/>
-            <a:graphic>
-              <a:graphicData uri="http://schemas.openxmlformats.org/drawingml/2006/picture">
-                <pic:pic>
-                  <pic:nvPicPr>
-                    <pic:cNvPr id="0" name="image38.png"/>
+            <wp:docPr id="41" name="image43.png"/>
+            <a:graphic>
+              <a:graphicData uri="http://schemas.openxmlformats.org/drawingml/2006/picture">
+                <pic:pic>
+                  <pic:nvPicPr>
+                    <pic:cNvPr id="0" name="image43.png"/>
                     <pic:cNvPicPr preferRelativeResize="0"/>
                   </pic:nvPicPr>
                   <pic:blipFill>
@@ -538,12 +538,12 @@
                 <wp:inline distB="114300" distT="114300" distL="114300" distR="114300">
                   <wp:extent cx="435663" cy="438731"/>
                   <wp:effectExtent b="0" l="0" r="0" t="0"/>
-                  <wp:docPr id="6" name="image6.png"/>
+                  <wp:docPr id="6" name="image16.png"/>
                   <a:graphic>
                     <a:graphicData uri="http://schemas.openxmlformats.org/drawingml/2006/picture">
                       <pic:pic>
                         <pic:nvPicPr>
-                          <pic:cNvPr id="0" name="image6.png"/>
+                          <pic:cNvPr id="0" name="image16.png"/>
                           <pic:cNvPicPr preferRelativeResize="0"/>
                         </pic:nvPicPr>
                         <pic:blipFill>
@@ -627,12 +627,12 @@
                 <wp:inline distB="114300" distT="114300" distL="114300" distR="114300">
                   <wp:extent cx="435663" cy="438731"/>
                   <wp:effectExtent b="0" l="0" r="0" t="0"/>
-                  <wp:docPr id="68" name="image44.png"/>
+                  <wp:docPr id="68" name="image39.png"/>
                   <a:graphic>
                     <a:graphicData uri="http://schemas.openxmlformats.org/drawingml/2006/picture">
                       <pic:pic>
                         <pic:nvPicPr>
-                          <pic:cNvPr id="0" name="image44.png"/>
+                          <pic:cNvPr id="0" name="image39.png"/>
                           <pic:cNvPicPr preferRelativeResize="0"/>
                         </pic:nvPicPr>
                         <pic:blipFill>
@@ -746,12 +746,12 @@
                 <wp:inline distB="114300" distT="114300" distL="114300" distR="114300">
                   <wp:extent cx="435663" cy="438731"/>
                   <wp:effectExtent b="0" l="0" r="0" t="0"/>
-                  <wp:docPr id="44" name="image29.png"/>
+                  <wp:docPr id="44" name="image33.png"/>
                   <a:graphic>
                     <a:graphicData uri="http://schemas.openxmlformats.org/drawingml/2006/picture">
                       <pic:pic>
                         <pic:nvPicPr>
-                          <pic:cNvPr id="0" name="image29.png"/>
+                          <pic:cNvPr id="0" name="image33.png"/>
                           <pic:cNvPicPr preferRelativeResize="0"/>
                         </pic:nvPicPr>
                         <pic:blipFill>
@@ -835,12 +835,12 @@
                 <wp:inline distB="114300" distT="114300" distL="114300" distR="114300">
                   <wp:extent cx="435663" cy="438731"/>
                   <wp:effectExtent b="0" l="0" r="0" t="0"/>
-                  <wp:docPr id="88" name="image53.png"/>
+                  <wp:docPr id="88" name="image57.png"/>
                   <a:graphic>
                     <a:graphicData uri="http://schemas.openxmlformats.org/drawingml/2006/picture">
                       <pic:pic>
                         <pic:nvPicPr>
-                          <pic:cNvPr id="0" name="image53.png"/>
+                          <pic:cNvPr id="0" name="image57.png"/>
                           <pic:cNvPicPr preferRelativeResize="0"/>
                         </pic:nvPicPr>
                         <pic:blipFill>
@@ -924,12 +924,12 @@
                 <wp:inline distB="114300" distT="114300" distL="114300" distR="114300">
                   <wp:extent cx="435663" cy="438731"/>
                   <wp:effectExtent b="0" l="0" r="0" t="0"/>
-                  <wp:docPr id="48" name="image33.png"/>
+                  <wp:docPr id="48" name="image38.png"/>
                   <a:graphic>
                     <a:graphicData uri="http://schemas.openxmlformats.org/drawingml/2006/picture">
                       <pic:pic>
                         <pic:nvPicPr>
-                          <pic:cNvPr id="0" name="image33.png"/>
+                          <pic:cNvPr id="0" name="image38.png"/>
                           <pic:cNvPicPr preferRelativeResize="0"/>
                         </pic:nvPicPr>
                         <pic:blipFill>
@@ -1015,12 +1015,12 @@
                 <wp:inline distB="114300" distT="114300" distL="114300" distR="114300">
                   <wp:extent cx="435663" cy="438731"/>
                   <wp:effectExtent b="0" l="0" r="0" t="0"/>
-                  <wp:docPr id="62" name="image39.png"/>
+                  <wp:docPr id="62" name="image44.png"/>
                   <a:graphic>
                     <a:graphicData uri="http://schemas.openxmlformats.org/drawingml/2006/picture">
                       <pic:pic>
                         <pic:nvPicPr>
-                          <pic:cNvPr id="0" name="image39.png"/>
+                          <pic:cNvPr id="0" name="image44.png"/>
                           <pic:cNvPicPr preferRelativeResize="0"/>
                         </pic:nvPicPr>
                         <pic:blipFill>
@@ -1104,12 +1104,12 @@
                 <wp:inline distB="114300" distT="114300" distL="114300" distR="114300">
                   <wp:extent cx="435663" cy="438731"/>
                   <wp:effectExtent b="0" l="0" r="0" t="0"/>
-                  <wp:docPr id="34" name="image25.png"/>
+                  <wp:docPr id="34" name="image31.png"/>
                   <a:graphic>
                     <a:graphicData uri="http://schemas.openxmlformats.org/drawingml/2006/picture">
                       <pic:pic>
                         <pic:nvPicPr>
-                          <pic:cNvPr id="0" name="image25.png"/>
+                          <pic:cNvPr id="0" name="image31.png"/>
                           <pic:cNvPicPr preferRelativeResize="0"/>
                         </pic:nvPicPr>
                         <pic:blipFill>
@@ -1193,12 +1193,12 @@
                 <wp:inline distB="114300" distT="114300" distL="114300" distR="114300">
                   <wp:extent cx="435663" cy="438731"/>
                   <wp:effectExtent b="0" l="0" r="0" t="0"/>
-                  <wp:docPr id="16" name="image12.png"/>
+                  <wp:docPr id="16" name="image8.png"/>
                   <a:graphic>
                     <a:graphicData uri="http://schemas.openxmlformats.org/drawingml/2006/picture">
                       <pic:pic>
                         <pic:nvPicPr>
-                          <pic:cNvPr id="0" name="image12.png"/>
+                          <pic:cNvPr id="0" name="image8.png"/>
                           <pic:cNvPicPr preferRelativeResize="0"/>
                         </pic:nvPicPr>
                         <pic:blipFill>
@@ -1373,12 +1373,12 @@
                 <wp:inline distB="114300" distT="114300" distL="114300" distR="114300">
                   <wp:extent cx="435663" cy="438731"/>
                   <wp:effectExtent b="0" l="0" r="0" t="0"/>
-                  <wp:docPr id="51" name="image30.png"/>
+                  <wp:docPr id="51" name="image35.png"/>
                   <a:graphic>
                     <a:graphicData uri="http://schemas.openxmlformats.org/drawingml/2006/picture">
                       <pic:pic>
                         <pic:nvPicPr>
-                          <pic:cNvPr id="0" name="image30.png"/>
+                          <pic:cNvPr id="0" name="image35.png"/>
                           <pic:cNvPicPr preferRelativeResize="0"/>
                         </pic:nvPicPr>
                         <pic:blipFill>
@@ -1483,12 +1483,12 @@
           <wp:inline distB="114300" distT="114300" distL="114300" distR="114300">
             <wp:extent cx="190500" cy="190500"/>
             <wp:effectExtent b="0" l="0" r="0" t="0"/>
-            <wp:docPr id="12" name="image4.png"/>
-            <a:graphic>
-              <a:graphicData uri="http://schemas.openxmlformats.org/drawingml/2006/picture">
-                <pic:pic>
-                  <pic:nvPicPr>
-                    <pic:cNvPr id="0" name="image4.png"/>
+            <wp:docPr id="12" name="image6.png"/>
+            <a:graphic>
+              <a:graphicData uri="http://schemas.openxmlformats.org/drawingml/2006/picture">
+                <pic:pic>
+                  <pic:nvPicPr>
+                    <pic:cNvPr id="0" name="image6.png"/>
                     <pic:cNvPicPr preferRelativeResize="0"/>
                   </pic:nvPicPr>
                   <pic:blipFill>
@@ -1531,12 +1531,12 @@
           <wp:inline distB="114300" distT="114300" distL="114300" distR="114300">
             <wp:extent cx="190500" cy="190500"/>
             <wp:effectExtent b="0" l="0" r="0" t="0"/>
-            <wp:docPr id="24" name="image14.png"/>
-            <a:graphic>
-              <a:graphicData uri="http://schemas.openxmlformats.org/drawingml/2006/picture">
-                <pic:pic>
-                  <pic:nvPicPr>
-                    <pic:cNvPr id="0" name="image14.png"/>
+            <wp:docPr id="24" name="image20.png"/>
+            <a:graphic>
+              <a:graphicData uri="http://schemas.openxmlformats.org/drawingml/2006/picture">
+                <pic:pic>
+                  <pic:nvPicPr>
+                    <pic:cNvPr id="0" name="image20.png"/>
                     <pic:cNvPicPr preferRelativeResize="0"/>
                   </pic:nvPicPr>
                   <pic:blipFill>
@@ -1579,12 +1579,12 @@
           <wp:inline distB="114300" distT="114300" distL="114300" distR="114300">
             <wp:extent cx="190500" cy="190500"/>
             <wp:effectExtent b="0" l="0" r="0" t="0"/>
-            <wp:docPr id="55" name="image34.png"/>
-            <a:graphic>
-              <a:graphicData uri="http://schemas.openxmlformats.org/drawingml/2006/picture">
-                <pic:pic>
-                  <pic:nvPicPr>
-                    <pic:cNvPr id="0" name="image34.png"/>
+            <wp:docPr id="55" name="image37.png"/>
+            <a:graphic>
+              <a:graphicData uri="http://schemas.openxmlformats.org/drawingml/2006/picture">
+                <pic:pic>
+                  <pic:nvPicPr>
+                    <pic:cNvPr id="0" name="image37.png"/>
                     <pic:cNvPicPr preferRelativeResize="0"/>
                   </pic:nvPicPr>
                   <pic:blipFill>
@@ -1675,12 +1675,12 @@
           <wp:inline distB="114300" distT="114300" distL="114300" distR="114300">
             <wp:extent cx="190500" cy="190500"/>
             <wp:effectExtent b="0" l="0" r="0" t="0"/>
-            <wp:docPr id="18" name="image16.png"/>
-            <a:graphic>
-              <a:graphicData uri="http://schemas.openxmlformats.org/drawingml/2006/picture">
-                <pic:pic>
-                  <pic:nvPicPr>
-                    <pic:cNvPr id="0" name="image16.png"/>
+            <wp:docPr id="18" name="image15.png"/>
+            <a:graphic>
+              <a:graphicData uri="http://schemas.openxmlformats.org/drawingml/2006/picture">
+                <pic:pic>
+                  <pic:nvPicPr>
+                    <pic:cNvPr id="0" name="image15.png"/>
                     <pic:cNvPicPr preferRelativeResize="0"/>
                   </pic:nvPicPr>
                   <pic:blipFill>
@@ -1723,12 +1723,12 @@
           <wp:inline distB="114300" distT="114300" distL="114300" distR="114300">
             <wp:extent cx="190500" cy="190500"/>
             <wp:effectExtent b="0" l="0" r="0" t="0"/>
-            <wp:docPr id="15" name="image9.png"/>
-            <a:graphic>
-              <a:graphicData uri="http://schemas.openxmlformats.org/drawingml/2006/picture">
-                <pic:pic>
-                  <pic:nvPicPr>
-                    <pic:cNvPr id="0" name="image9.png"/>
+            <wp:docPr id="15" name="image12.png"/>
+            <a:graphic>
+              <a:graphicData uri="http://schemas.openxmlformats.org/drawingml/2006/picture">
+                <pic:pic>
+                  <pic:nvPicPr>
+                    <pic:cNvPr id="0" name="image12.png"/>
                     <pic:cNvPicPr preferRelativeResize="0"/>
                   </pic:nvPicPr>
                   <pic:blipFill>
@@ -1771,12 +1771,12 @@
           <wp:inline distB="114300" distT="114300" distL="114300" distR="114300">
             <wp:extent cx="190500" cy="190500"/>
             <wp:effectExtent b="0" l="0" r="0" t="0"/>
-            <wp:docPr id="38" name="image36.png"/>
-            <a:graphic>
-              <a:graphicData uri="http://schemas.openxmlformats.org/drawingml/2006/picture">
-                <pic:pic>
-                  <pic:nvPicPr>
-                    <pic:cNvPr id="0" name="image36.png"/>
+            <wp:docPr id="38" name="image32.png"/>
+            <a:graphic>
+              <a:graphicData uri="http://schemas.openxmlformats.org/drawingml/2006/picture">
+                <pic:pic>
+                  <pic:nvPicPr>
+                    <pic:cNvPr id="0" name="image32.png"/>
                     <pic:cNvPicPr preferRelativeResize="0"/>
                   </pic:nvPicPr>
                   <pic:blipFill>
@@ -1819,12 +1819,12 @@
           <wp:inline distB="114300" distT="114300" distL="114300" distR="114300">
             <wp:extent cx="190500" cy="190500"/>
             <wp:effectExtent b="0" l="0" r="0" t="0"/>
-            <wp:docPr id="58" name="image23.png"/>
-            <a:graphic>
-              <a:graphicData uri="http://schemas.openxmlformats.org/drawingml/2006/picture">
-                <pic:pic>
-                  <pic:nvPicPr>
-                    <pic:cNvPr id="0" name="image23.png"/>
+            <wp:docPr id="58" name="image19.png"/>
+            <a:graphic>
+              <a:graphicData uri="http://schemas.openxmlformats.org/drawingml/2006/picture">
+                <pic:pic>
+                  <pic:nvPicPr>
+                    <pic:cNvPr id="0" name="image19.png"/>
                     <pic:cNvPicPr preferRelativeResize="0"/>
                   </pic:nvPicPr>
                   <pic:blipFill>
@@ -1867,12 +1867,12 @@
           <wp:inline distB="114300" distT="114300" distL="114300" distR="114300">
             <wp:extent cx="190500" cy="190500"/>
             <wp:effectExtent b="0" l="0" r="0" t="0"/>
-            <wp:docPr id="31" name="image28.png"/>
-            <a:graphic>
-              <a:graphicData uri="http://schemas.openxmlformats.org/drawingml/2006/picture">
-                <pic:pic>
-                  <pic:nvPicPr>
-                    <pic:cNvPr id="0" name="image28.png"/>
+            <wp:docPr id="31" name="image21.png"/>
+            <a:graphic>
+              <a:graphicData uri="http://schemas.openxmlformats.org/drawingml/2006/picture">
+                <pic:pic>
+                  <pic:nvPicPr>
+                    <pic:cNvPr id="0" name="image21.png"/>
                     <pic:cNvPicPr preferRelativeResize="0"/>
                   </pic:nvPicPr>
                   <pic:blipFill>
@@ -1915,12 +1915,12 @@
           <wp:inline distB="114300" distT="114300" distL="114300" distR="114300">
             <wp:extent cx="190500" cy="190500"/>
             <wp:effectExtent b="0" l="0" r="0" t="0"/>
-            <wp:docPr id="75" name="image41.png"/>
-            <a:graphic>
-              <a:graphicData uri="http://schemas.openxmlformats.org/drawingml/2006/picture">
-                <pic:pic>
-                  <pic:nvPicPr>
-                    <pic:cNvPr id="0" name="image41.png"/>
+            <wp:docPr id="75" name="image45.png"/>
+            <a:graphic>
+              <a:graphicData uri="http://schemas.openxmlformats.org/drawingml/2006/picture">
+                <pic:pic>
+                  <pic:nvPicPr>
+                    <pic:cNvPr id="0" name="image45.png"/>
                     <pic:cNvPicPr preferRelativeResize="0"/>
                   </pic:nvPicPr>
                   <pic:blipFill>
@@ -1998,12 +1998,12 @@
           <wp:inline distB="114300" distT="114300" distL="114300" distR="114300">
             <wp:extent cx="190500" cy="190500"/>
             <wp:effectExtent b="0" l="0" r="0" t="0"/>
-            <wp:docPr id="3" name="image4.png"/>
-            <a:graphic>
-              <a:graphicData uri="http://schemas.openxmlformats.org/drawingml/2006/picture">
-                <pic:pic>
-                  <pic:nvPicPr>
-                    <pic:cNvPr id="0" name="image4.png"/>
+            <wp:docPr id="3" name="image6.png"/>
+            <a:graphic>
+              <a:graphicData uri="http://schemas.openxmlformats.org/drawingml/2006/picture">
+                <pic:pic>
+                  <pic:nvPicPr>
+                    <pic:cNvPr id="0" name="image6.png"/>
                     <pic:cNvPicPr preferRelativeResize="0"/>
                   </pic:nvPicPr>
                   <pic:blipFill>
@@ -2046,12 +2046,12 @@
           <wp:inline distB="114300" distT="114300" distL="114300" distR="114300">
             <wp:extent cx="190500" cy="190500"/>
             <wp:effectExtent b="0" l="0" r="0" t="0"/>
-            <wp:docPr id="42" name="image34.png"/>
-            <a:graphic>
-              <a:graphicData uri="http://schemas.openxmlformats.org/drawingml/2006/picture">
-                <pic:pic>
-                  <pic:nvPicPr>
-                    <pic:cNvPr id="0" name="image34.png"/>
+            <wp:docPr id="42" name="image37.png"/>
+            <a:graphic>
+              <a:graphicData uri="http://schemas.openxmlformats.org/drawingml/2006/picture">
+                <pic:pic>
+                  <pic:nvPicPr>
+                    <pic:cNvPr id="0" name="image37.png"/>
                     <pic:cNvPicPr preferRelativeResize="0"/>
                   </pic:nvPicPr>
                   <pic:blipFill>
@@ -2094,12 +2094,12 @@
           <wp:inline distB="114300" distT="114300" distL="114300" distR="114300">
             <wp:extent cx="190500" cy="190500"/>
             <wp:effectExtent b="0" l="0" r="0" t="0"/>
-            <wp:docPr id="80" name="image16.png"/>
-            <a:graphic>
-              <a:graphicData uri="http://schemas.openxmlformats.org/drawingml/2006/picture">
-                <pic:pic>
-                  <pic:nvPicPr>
-                    <pic:cNvPr id="0" name="image16.png"/>
+            <wp:docPr id="80" name="image15.png"/>
+            <a:graphic>
+              <a:graphicData uri="http://schemas.openxmlformats.org/drawingml/2006/picture">
+                <pic:pic>
+                  <pic:nvPicPr>
+                    <pic:cNvPr id="0" name="image15.png"/>
                     <pic:cNvPicPr preferRelativeResize="0"/>
                   </pic:nvPicPr>
                   <pic:blipFill>
@@ -2142,12 +2142,12 @@
           <wp:inline distB="114300" distT="114300" distL="114300" distR="114300">
             <wp:extent cx="190500" cy="190500"/>
             <wp:effectExtent b="0" l="0" r="0" t="0"/>
-            <wp:docPr id="67" name="image36.png"/>
-            <a:graphic>
-              <a:graphicData uri="http://schemas.openxmlformats.org/drawingml/2006/picture">
-                <pic:pic>
-                  <pic:nvPicPr>
-                    <pic:cNvPr id="0" name="image36.png"/>
+            <wp:docPr id="67" name="image32.png"/>
+            <a:graphic>
+              <a:graphicData uri="http://schemas.openxmlformats.org/drawingml/2006/picture">
+                <pic:pic>
+                  <pic:nvPicPr>
+                    <pic:cNvPr id="0" name="image32.png"/>
                     <pic:cNvPicPr preferRelativeResize="0"/>
                   </pic:nvPicPr>
                   <pic:blipFill>
@@ -2190,12 +2190,12 @@
           <wp:inline distB="114300" distT="114300" distL="114300" distR="114300">
             <wp:extent cx="190500" cy="190500"/>
             <wp:effectExtent b="0" l="0" r="0" t="0"/>
-            <wp:docPr id="30" name="image14.png"/>
-            <a:graphic>
-              <a:graphicData uri="http://schemas.openxmlformats.org/drawingml/2006/picture">
-                <pic:pic>
-                  <pic:nvPicPr>
-                    <pic:cNvPr id="0" name="image14.png"/>
+            <wp:docPr id="30" name="image20.png"/>
+            <a:graphic>
+              <a:graphicData uri="http://schemas.openxmlformats.org/drawingml/2006/picture">
+                <pic:pic>
+                  <pic:nvPicPr>
+                    <pic:cNvPr id="0" name="image20.png"/>
                     <pic:cNvPicPr preferRelativeResize="0"/>
                   </pic:nvPicPr>
                   <pic:blipFill>
@@ -2286,12 +2286,12 @@
           <wp:inline distB="114300" distT="114300" distL="114300" distR="114300">
             <wp:extent cx="190500" cy="190500"/>
             <wp:effectExtent b="0" l="0" r="0" t="0"/>
-            <wp:docPr id="13" name="image9.png"/>
-            <a:graphic>
-              <a:graphicData uri="http://schemas.openxmlformats.org/drawingml/2006/picture">
-                <pic:pic>
-                  <pic:nvPicPr>
-                    <pic:cNvPr id="0" name="image9.png"/>
+            <wp:docPr id="13" name="image12.png"/>
+            <a:graphic>
+              <a:graphicData uri="http://schemas.openxmlformats.org/drawingml/2006/picture">
+                <pic:pic>
+                  <pic:nvPicPr>
+                    <pic:cNvPr id="0" name="image12.png"/>
                     <pic:cNvPicPr preferRelativeResize="0"/>
                   </pic:nvPicPr>
                   <pic:blipFill>
@@ -2334,12 +2334,12 @@
           <wp:inline distB="114300" distT="114300" distL="114300" distR="114300">
             <wp:extent cx="190500" cy="190500"/>
             <wp:effectExtent b="0" l="0" r="0" t="0"/>
-            <wp:docPr id="33" name="image23.png"/>
-            <a:graphic>
-              <a:graphicData uri="http://schemas.openxmlformats.org/drawingml/2006/picture">
-                <pic:pic>
-                  <pic:nvPicPr>
-                    <pic:cNvPr id="0" name="image23.png"/>
+            <wp:docPr id="33" name="image19.png"/>
+            <a:graphic>
+              <a:graphicData uri="http://schemas.openxmlformats.org/drawingml/2006/picture">
+                <pic:pic>
+                  <pic:nvPicPr>
+                    <pic:cNvPr id="0" name="image19.png"/>
                     <pic:cNvPicPr preferRelativeResize="0"/>
                   </pic:nvPicPr>
                   <pic:blipFill>
@@ -2401,12 +2401,12 @@
           <wp:inline distB="114300" distT="114300" distL="114300" distR="114300">
             <wp:extent cx="190500" cy="190500"/>
             <wp:effectExtent b="0" l="0" r="0" t="0"/>
-            <wp:docPr id="69" name="image42.png"/>
-            <a:graphic>
-              <a:graphicData uri="http://schemas.openxmlformats.org/drawingml/2006/picture">
-                <pic:pic>
-                  <pic:nvPicPr>
-                    <pic:cNvPr id="0" name="image42.png"/>
+            <wp:docPr id="69" name="image41.png"/>
+            <a:graphic>
+              <a:graphicData uri="http://schemas.openxmlformats.org/drawingml/2006/picture">
+                <pic:pic>
+                  <pic:nvPicPr>
+                    <pic:cNvPr id="0" name="image41.png"/>
                     <pic:cNvPicPr preferRelativeResize="0"/>
                   </pic:nvPicPr>
                   <pic:blipFill>
@@ -2449,12 +2449,12 @@
           <wp:inline distB="114300" distT="114300" distL="114300" distR="114300">
             <wp:extent cx="190500" cy="190500"/>
             <wp:effectExtent b="0" l="0" r="0" t="0"/>
-            <wp:docPr id="64" name="image41.png"/>
-            <a:graphic>
-              <a:graphicData uri="http://schemas.openxmlformats.org/drawingml/2006/picture">
-                <pic:pic>
-                  <pic:nvPicPr>
-                    <pic:cNvPr id="0" name="image41.png"/>
+            <wp:docPr id="64" name="image45.png"/>
+            <a:graphic>
+              <a:graphicData uri="http://schemas.openxmlformats.org/drawingml/2006/picture">
+                <pic:pic>
+                  <pic:nvPicPr>
+                    <pic:cNvPr id="0" name="image45.png"/>
                     <pic:cNvPicPr preferRelativeResize="0"/>
                   </pic:nvPicPr>
                   <pic:blipFill>
@@ -2590,12 +2590,12 @@
           <wp:inline distB="114300" distT="114300" distL="114300" distR="114300">
             <wp:extent cx="190500" cy="190500"/>
             <wp:effectExtent b="0" l="0" r="0" t="0"/>
-            <wp:docPr id="70" name="image43.png"/>
-            <a:graphic>
-              <a:graphicData uri="http://schemas.openxmlformats.org/drawingml/2006/picture">
-                <pic:pic>
-                  <pic:nvPicPr>
-                    <pic:cNvPr id="0" name="image43.png"/>
+            <wp:docPr id="70" name="image40.png"/>
+            <a:graphic>
+              <a:graphicData uri="http://schemas.openxmlformats.org/drawingml/2006/picture">
+                <pic:pic>
+                  <pic:nvPicPr>
+                    <pic:cNvPr id="0" name="image40.png"/>
                     <pic:cNvPicPr preferRelativeResize="0"/>
                   </pic:nvPicPr>
                   <pic:blipFill>
@@ -2686,12 +2686,12 @@
           <wp:inline distB="114300" distT="114300" distL="114300" distR="114300">
             <wp:extent cx="190500" cy="190500"/>
             <wp:effectExtent b="0" l="0" r="0" t="0"/>
-            <wp:docPr id="7" name="image2.png"/>
-            <a:graphic>
-              <a:graphicData uri="http://schemas.openxmlformats.org/drawingml/2006/picture">
-                <pic:pic>
-                  <pic:nvPicPr>
-                    <pic:cNvPr id="0" name="image2.png"/>
+            <wp:docPr id="7" name="image10.png"/>
+            <a:graphic>
+              <a:graphicData uri="http://schemas.openxmlformats.org/drawingml/2006/picture">
+                <pic:pic>
+                  <pic:nvPicPr>
+                    <pic:cNvPr id="0" name="image10.png"/>
                     <pic:cNvPicPr preferRelativeResize="0"/>
                   </pic:nvPicPr>
                   <pic:blipFill>
@@ -2734,12 +2734,12 @@
           <wp:inline distB="114300" distT="114300" distL="114300" distR="114300">
             <wp:extent cx="190500" cy="190500"/>
             <wp:effectExtent b="0" l="0" r="0" t="0"/>
-            <wp:docPr id="47" name="image14.png"/>
-            <a:graphic>
-              <a:graphicData uri="http://schemas.openxmlformats.org/drawingml/2006/picture">
-                <pic:pic>
-                  <pic:nvPicPr>
-                    <pic:cNvPr id="0" name="image14.png"/>
+            <wp:docPr id="47" name="image20.png"/>
+            <a:graphic>
+              <a:graphicData uri="http://schemas.openxmlformats.org/drawingml/2006/picture">
+                <pic:pic>
+                  <pic:nvPicPr>
+                    <pic:cNvPr id="0" name="image20.png"/>
                     <pic:cNvPicPr preferRelativeResize="0"/>
                   </pic:nvPicPr>
                   <pic:blipFill>
@@ -2830,12 +2830,12 @@
           <wp:inline distB="114300" distT="114300" distL="114300" distR="114300">
             <wp:extent cx="190500" cy="190500"/>
             <wp:effectExtent b="0" l="0" r="0" t="0"/>
-            <wp:docPr id="46" name="image9.png"/>
-            <a:graphic>
-              <a:graphicData uri="http://schemas.openxmlformats.org/drawingml/2006/picture">
-                <pic:pic>
-                  <pic:nvPicPr>
-                    <pic:cNvPr id="0" name="image9.png"/>
+            <wp:docPr id="46" name="image12.png"/>
+            <a:graphic>
+              <a:graphicData uri="http://schemas.openxmlformats.org/drawingml/2006/picture">
+                <pic:pic>
+                  <pic:nvPicPr>
+                    <pic:cNvPr id="0" name="image12.png"/>
                     <pic:cNvPicPr preferRelativeResize="0"/>
                   </pic:nvPicPr>
                   <pic:blipFill>
@@ -2881,12 +2881,12 @@
           <wp:inline distB="114300" distT="114300" distL="114300" distR="114300">
             <wp:extent cx="1230098" cy="1238137"/>
             <wp:effectExtent b="0" l="0" r="0" t="0"/>
-            <wp:docPr id="82" name="image50.png"/>
-            <a:graphic>
-              <a:graphicData uri="http://schemas.openxmlformats.org/drawingml/2006/picture">
-                <pic:pic>
-                  <pic:nvPicPr>
-                    <pic:cNvPr id="0" name="image50.png"/>
+            <wp:docPr id="82" name="image58.png"/>
+            <a:graphic>
+              <a:graphicData uri="http://schemas.openxmlformats.org/drawingml/2006/picture">
+                <pic:pic>
+                  <pic:nvPicPr>
+                    <pic:cNvPr id="0" name="image58.png"/>
                     <pic:cNvPicPr preferRelativeResize="0"/>
                   </pic:nvPicPr>
                   <pic:blipFill>
@@ -2922,12 +2922,12 @@
           <wp:inline distB="114300" distT="114300" distL="114300" distR="114300">
             <wp:extent cx="1230098" cy="1238137"/>
             <wp:effectExtent b="0" l="0" r="0" t="0"/>
-            <wp:docPr id="87" name="image56.png"/>
-            <a:graphic>
-              <a:graphicData uri="http://schemas.openxmlformats.org/drawingml/2006/picture">
-                <pic:pic>
-                  <pic:nvPicPr>
-                    <pic:cNvPr id="0" name="image56.png"/>
+            <wp:docPr id="87" name="image54.png"/>
+            <a:graphic>
+              <a:graphicData uri="http://schemas.openxmlformats.org/drawingml/2006/picture">
+                <pic:pic>
+                  <pic:nvPicPr>
+                    <pic:cNvPr id="0" name="image54.png"/>
                     <pic:cNvPicPr preferRelativeResize="0"/>
                   </pic:nvPicPr>
                   <pic:blipFill>
@@ -2963,12 +2963,12 @@
           <wp:inline distB="114300" distT="114300" distL="114300" distR="114300">
             <wp:extent cx="1230098" cy="1238137"/>
             <wp:effectExtent b="0" l="0" r="0" t="0"/>
-            <wp:docPr id="86" name="image54.png"/>
-            <a:graphic>
-              <a:graphicData uri="http://schemas.openxmlformats.org/drawingml/2006/picture">
-                <pic:pic>
-                  <pic:nvPicPr>
-                    <pic:cNvPr id="0" name="image54.png"/>
+            <wp:docPr id="86" name="image55.png"/>
+            <a:graphic>
+              <a:graphicData uri="http://schemas.openxmlformats.org/drawingml/2006/picture">
+                <pic:pic>
+                  <pic:nvPicPr>
+                    <pic:cNvPr id="0" name="image55.png"/>
                     <pic:cNvPicPr preferRelativeResize="0"/>
                   </pic:nvPicPr>
                   <pic:blipFill>
@@ -3004,12 +3004,12 @@
           <wp:inline distB="114300" distT="114300" distL="114300" distR="114300">
             <wp:extent cx="1230098" cy="1238137"/>
             <wp:effectExtent b="0" l="0" r="0" t="0"/>
-            <wp:docPr id="28" name="image31.png"/>
-            <a:graphic>
-              <a:graphicData uri="http://schemas.openxmlformats.org/drawingml/2006/picture">
-                <pic:pic>
-                  <pic:nvPicPr>
-                    <pic:cNvPr id="0" name="image31.png"/>
+            <wp:docPr id="28" name="image23.png"/>
+            <a:graphic>
+              <a:graphicData uri="http://schemas.openxmlformats.org/drawingml/2006/picture">
+                <pic:pic>
+                  <pic:nvPicPr>
+                    <pic:cNvPr id="0" name="image23.png"/>
                     <pic:cNvPicPr preferRelativeResize="0"/>
                   </pic:nvPicPr>
                   <pic:blipFill>
@@ -3051,12 +3051,12 @@
           <wp:inline distB="114300" distT="114300" distL="114300" distR="114300">
             <wp:extent cx="1230098" cy="1238137"/>
             <wp:effectExtent b="0" l="0" r="0" t="0"/>
-            <wp:docPr id="2" name="image11.png"/>
-            <a:graphic>
-              <a:graphicData uri="http://schemas.openxmlformats.org/drawingml/2006/picture">
-                <pic:pic>
-                  <pic:nvPicPr>
-                    <pic:cNvPr id="0" name="image11.png"/>
+            <wp:docPr id="2" name="image1.png"/>
+            <a:graphic>
+              <a:graphicData uri="http://schemas.openxmlformats.org/drawingml/2006/picture">
+                <pic:pic>
+                  <pic:nvPicPr>
+                    <pic:cNvPr id="0" name="image1.png"/>
                     <pic:cNvPicPr preferRelativeResize="0"/>
                   </pic:nvPicPr>
                   <pic:blipFill>
@@ -3092,12 +3092,12 @@
           <wp:inline distB="114300" distT="114300" distL="114300" distR="114300">
             <wp:extent cx="1230098" cy="1238137"/>
             <wp:effectExtent b="0" l="0" r="0" t="0"/>
-            <wp:docPr id="84" name="image46.png"/>
-            <a:graphic>
-              <a:graphicData uri="http://schemas.openxmlformats.org/drawingml/2006/picture">
-                <pic:pic>
-                  <pic:nvPicPr>
-                    <pic:cNvPr id="0" name="image46.png"/>
+            <wp:docPr id="84" name="image53.png"/>
+            <a:graphic>
+              <a:graphicData uri="http://schemas.openxmlformats.org/drawingml/2006/picture">
+                <pic:pic>
+                  <pic:nvPicPr>
+                    <pic:cNvPr id="0" name="image53.png"/>
                     <pic:cNvPicPr preferRelativeResize="0"/>
                   </pic:nvPicPr>
                   <pic:blipFill>
@@ -3133,12 +3133,12 @@
           <wp:inline distB="114300" distT="114300" distL="114300" distR="114300">
             <wp:extent cx="1230098" cy="1238137"/>
             <wp:effectExtent b="0" l="0" r="0" t="0"/>
-            <wp:docPr id="76" name="image55.png"/>
-            <a:graphic>
-              <a:graphicData uri="http://schemas.openxmlformats.org/drawingml/2006/picture">
-                <pic:pic>
-                  <pic:nvPicPr>
-                    <pic:cNvPr id="0" name="image55.png"/>
+            <wp:docPr id="76" name="image56.png"/>
+            <a:graphic>
+              <a:graphicData uri="http://schemas.openxmlformats.org/drawingml/2006/picture">
+                <pic:pic>
+                  <pic:nvPicPr>
+                    <pic:cNvPr id="0" name="image56.png"/>
                     <pic:cNvPicPr preferRelativeResize="0"/>
                   </pic:nvPicPr>
                   <pic:blipFill>
@@ -3174,12 +3174,12 @@
           <wp:inline distB="114300" distT="114300" distL="114300" distR="114300">
             <wp:extent cx="1230098" cy="1238137"/>
             <wp:effectExtent b="0" l="0" r="0" t="0"/>
-            <wp:docPr id="85" name="image57.png"/>
-            <a:graphic>
-              <a:graphicData uri="http://schemas.openxmlformats.org/drawingml/2006/picture">
-                <pic:pic>
-                  <pic:nvPicPr>
-                    <pic:cNvPr id="0" name="image57.png"/>
+            <wp:docPr id="85" name="image52.png"/>
+            <a:graphic>
+              <a:graphicData uri="http://schemas.openxmlformats.org/drawingml/2006/picture">
+                <pic:pic>
+                  <pic:nvPicPr>
+                    <pic:cNvPr id="0" name="image52.png"/>
                     <pic:cNvPicPr preferRelativeResize="0"/>
                   </pic:nvPicPr>
                   <pic:blipFill>
@@ -3270,12 +3270,12 @@
           <wp:inline distB="114300" distT="114300" distL="114300" distR="114300">
             <wp:extent cx="190500" cy="190500"/>
             <wp:effectExtent b="0" l="0" r="0" t="0"/>
-            <wp:docPr id="25" name="image10.png"/>
-            <a:graphic>
-              <a:graphicData uri="http://schemas.openxmlformats.org/drawingml/2006/picture">
-                <pic:pic>
-                  <pic:nvPicPr>
-                    <pic:cNvPr id="0" name="image10.png"/>
+            <wp:docPr id="25" name="image13.png"/>
+            <a:graphic>
+              <a:graphicData uri="http://schemas.openxmlformats.org/drawingml/2006/picture">
+                <pic:pic>
+                  <pic:nvPicPr>
+                    <pic:cNvPr id="0" name="image13.png"/>
                     <pic:cNvPicPr preferRelativeResize="0"/>
                   </pic:nvPicPr>
                   <pic:blipFill>
@@ -3317,12 +3317,12 @@
           <wp:inline distB="114300" distT="114300" distL="114300" distR="114300">
             <wp:extent cx="190500" cy="190500"/>
             <wp:effectExtent b="0" l="0" r="0" t="0"/>
-            <wp:docPr id="89" name="image49.png"/>
-            <a:graphic>
-              <a:graphicData uri="http://schemas.openxmlformats.org/drawingml/2006/picture">
-                <pic:pic>
-                  <pic:nvPicPr>
-                    <pic:cNvPr id="0" name="image49.png"/>
+            <wp:docPr id="89" name="image48.png"/>
+            <a:graphic>
+              <a:graphicData uri="http://schemas.openxmlformats.org/drawingml/2006/picture">
+                <pic:pic>
+                  <pic:nvPicPr>
+                    <pic:cNvPr id="0" name="image48.png"/>
                     <pic:cNvPicPr preferRelativeResize="0"/>
                   </pic:nvPicPr>
                   <pic:blipFill>
@@ -3364,12 +3364,12 @@
           <wp:inline distB="114300" distT="114300" distL="114300" distR="114300">
             <wp:extent cx="190500" cy="190500"/>
             <wp:effectExtent b="0" l="0" r="0" t="0"/>
-            <wp:docPr id="78" name="image52.png"/>
-            <a:graphic>
-              <a:graphicData uri="http://schemas.openxmlformats.org/drawingml/2006/picture">
-                <pic:pic>
-                  <pic:nvPicPr>
-                    <pic:cNvPr id="0" name="image52.png"/>
+            <wp:docPr id="78" name="image46.png"/>
+            <a:graphic>
+              <a:graphicData uri="http://schemas.openxmlformats.org/drawingml/2006/picture">
+                <pic:pic>
+                  <pic:nvPicPr>
+                    <pic:cNvPr id="0" name="image46.png"/>
                     <pic:cNvPicPr preferRelativeResize="0"/>
                   </pic:nvPicPr>
                   <pic:blipFill>
@@ -3411,12 +3411,12 @@
           <wp:inline distB="114300" distT="114300" distL="114300" distR="114300">
             <wp:extent cx="190500" cy="190500"/>
             <wp:effectExtent b="0" l="0" r="0" t="0"/>
-            <wp:docPr id="66" name="image40.png"/>
-            <a:graphic>
-              <a:graphicData uri="http://schemas.openxmlformats.org/drawingml/2006/picture">
-                <pic:pic>
-                  <pic:nvPicPr>
-                    <pic:cNvPr id="0" name="image40.png"/>
+            <wp:docPr id="66" name="image49.png"/>
+            <a:graphic>
+              <a:graphicData uri="http://schemas.openxmlformats.org/drawingml/2006/picture">
+                <pic:pic>
+                  <pic:nvPicPr>
+                    <pic:cNvPr id="0" name="image49.png"/>
                     <pic:cNvPicPr preferRelativeResize="0"/>
                   </pic:nvPicPr>
                   <pic:blipFill>
@@ -3459,12 +3459,12 @@
           <wp:inline distB="114300" distT="114300" distL="114300" distR="114300">
             <wp:extent cx="190500" cy="190500"/>
             <wp:effectExtent b="0" l="0" r="0" t="0"/>
-            <wp:docPr id="10" name="image5.png"/>
-            <a:graphic>
-              <a:graphicData uri="http://schemas.openxmlformats.org/drawingml/2006/picture">
-                <pic:pic>
-                  <pic:nvPicPr>
-                    <pic:cNvPr id="0" name="image5.png"/>
+            <wp:docPr id="10" name="image11.png"/>
+            <a:graphic>
+              <a:graphicData uri="http://schemas.openxmlformats.org/drawingml/2006/picture">
+                <pic:pic>
+                  <pic:nvPicPr>
+                    <pic:cNvPr id="0" name="image11.png"/>
                     <pic:cNvPicPr preferRelativeResize="0"/>
                   </pic:nvPicPr>
                   <pic:blipFill>
@@ -3507,12 +3507,12 @@
           <wp:inline distB="114300" distT="114300" distL="114300" distR="114300">
             <wp:extent cx="195263" cy="190500"/>
             <wp:effectExtent b="0" l="0" r="0" t="0"/>
-            <wp:docPr id="53" name="image1.png"/>
-            <a:graphic>
-              <a:graphicData uri="http://schemas.openxmlformats.org/drawingml/2006/picture">
-                <pic:pic>
-                  <pic:nvPicPr>
-                    <pic:cNvPr id="0" name="image1.png"/>
+            <wp:docPr id="53" name="image14.png"/>
+            <a:graphic>
+              <a:graphicData uri="http://schemas.openxmlformats.org/drawingml/2006/picture">
+                <pic:pic>
+                  <pic:nvPicPr>
+                    <pic:cNvPr id="0" name="image14.png"/>
                     <pic:cNvPicPr preferRelativeResize="0"/>
                   </pic:nvPicPr>
                   <pic:blipFill>
@@ -3555,12 +3555,12 @@
           <wp:inline distB="114300" distT="114300" distL="114300" distR="114300">
             <wp:extent cx="190500" cy="190500"/>
             <wp:effectExtent b="0" l="0" r="0" t="0"/>
-            <wp:docPr id="65" name="image48.png"/>
-            <a:graphic>
-              <a:graphicData uri="http://schemas.openxmlformats.org/drawingml/2006/picture">
-                <pic:pic>
-                  <pic:nvPicPr>
-                    <pic:cNvPr id="0" name="image48.png"/>
+            <wp:docPr id="65" name="image34.png"/>
+            <a:graphic>
+              <a:graphicData uri="http://schemas.openxmlformats.org/drawingml/2006/picture">
+                <pic:pic>
+                  <pic:nvPicPr>
+                    <pic:cNvPr id="0" name="image34.png"/>
                     <pic:cNvPicPr preferRelativeResize="0"/>
                   </pic:nvPicPr>
                   <pic:blipFill>
@@ -3659,12 +3659,12 @@
           <wp:inline distB="114300" distT="114300" distL="114300" distR="114300">
             <wp:extent cx="190500" cy="190500"/>
             <wp:effectExtent b="0" l="0" r="0" t="0"/>
-            <wp:docPr id="49" name="image5.png"/>
-            <a:graphic>
-              <a:graphicData uri="http://schemas.openxmlformats.org/drawingml/2006/picture">
-                <pic:pic>
-                  <pic:nvPicPr>
-                    <pic:cNvPr id="0" name="image5.png"/>
+            <wp:docPr id="49" name="image11.png"/>
+            <a:graphic>
+              <a:graphicData uri="http://schemas.openxmlformats.org/drawingml/2006/picture">
+                <pic:pic>
+                  <pic:nvPicPr>
+                    <pic:cNvPr id="0" name="image11.png"/>
                     <pic:cNvPicPr preferRelativeResize="0"/>
                   </pic:nvPicPr>
                   <pic:blipFill>
@@ -3706,12 +3706,12 @@
           <wp:inline distB="114300" distT="114300" distL="114300" distR="114300">
             <wp:extent cx="190500" cy="190500"/>
             <wp:effectExtent b="0" l="0" r="0" t="0"/>
-            <wp:docPr id="32" name="image10.png"/>
-            <a:graphic>
-              <a:graphicData uri="http://schemas.openxmlformats.org/drawingml/2006/picture">
-                <pic:pic>
-                  <pic:nvPicPr>
-                    <pic:cNvPr id="0" name="image10.png"/>
+            <wp:docPr id="32" name="image13.png"/>
+            <a:graphic>
+              <a:graphicData uri="http://schemas.openxmlformats.org/drawingml/2006/picture">
+                <pic:pic>
+                  <pic:nvPicPr>
+                    <pic:cNvPr id="0" name="image13.png"/>
                     <pic:cNvPicPr preferRelativeResize="0"/>
                   </pic:nvPicPr>
                   <pic:blipFill>
@@ -3761,12 +3761,12 @@
           <wp:inline distB="114300" distT="114300" distL="114300" distR="114300">
             <wp:extent cx="190500" cy="190500"/>
             <wp:effectExtent b="0" l="0" r="0" t="0"/>
-            <wp:docPr id="20" name="image10.png"/>
-            <a:graphic>
-              <a:graphicData uri="http://schemas.openxmlformats.org/drawingml/2006/picture">
-                <pic:pic>
-                  <pic:nvPicPr>
-                    <pic:cNvPr id="0" name="image10.png"/>
+            <wp:docPr id="20" name="image13.png"/>
+            <a:graphic>
+              <a:graphicData uri="http://schemas.openxmlformats.org/drawingml/2006/picture">
+                <pic:pic>
+                  <pic:nvPicPr>
+                    <pic:cNvPr id="0" name="image13.png"/>
                     <pic:cNvPicPr preferRelativeResize="0"/>
                   </pic:nvPicPr>
                   <pic:blipFill>
@@ -3817,12 +3817,12 @@
           <wp:inline distB="114300" distT="114300" distL="114300" distR="114300">
             <wp:extent cx="190500" cy="190500"/>
             <wp:effectExtent b="0" l="0" r="0" t="0"/>
-            <wp:docPr id="59" name="image5.png"/>
-            <a:graphic>
-              <a:graphicData uri="http://schemas.openxmlformats.org/drawingml/2006/picture">
-                <pic:pic>
-                  <pic:nvPicPr>
-                    <pic:cNvPr id="0" name="image5.png"/>
+            <wp:docPr id="59" name="image11.png"/>
+            <a:graphic>
+              <a:graphicData uri="http://schemas.openxmlformats.org/drawingml/2006/picture">
+                <pic:pic>
+                  <pic:nvPicPr>
+                    <pic:cNvPr id="0" name="image11.png"/>
                     <pic:cNvPicPr preferRelativeResize="0"/>
                   </pic:nvPicPr>
                   <pic:blipFill>
@@ -3865,12 +3865,12 @@
           <wp:inline distB="114300" distT="114300" distL="114300" distR="114300">
             <wp:extent cx="190500" cy="190500"/>
             <wp:effectExtent b="0" l="0" r="0" t="0"/>
-            <wp:docPr id="9" name="image5.png"/>
-            <a:graphic>
-              <a:graphicData uri="http://schemas.openxmlformats.org/drawingml/2006/picture">
-                <pic:pic>
-                  <pic:nvPicPr>
-                    <pic:cNvPr id="0" name="image5.png"/>
+            <wp:docPr id="9" name="image11.png"/>
+            <a:graphic>
+              <a:graphicData uri="http://schemas.openxmlformats.org/drawingml/2006/picture">
+                <pic:pic>
+                  <pic:nvPicPr>
+                    <pic:cNvPr id="0" name="image11.png"/>
                     <pic:cNvPicPr preferRelativeResize="0"/>
                   </pic:nvPicPr>
                   <pic:blipFill>
@@ -3912,12 +3912,12 @@
           <wp:inline distB="114300" distT="114300" distL="114300" distR="114300">
             <wp:extent cx="190500" cy="190500"/>
             <wp:effectExtent b="0" l="0" r="0" t="0"/>
-            <wp:docPr id="1" name="image10.png"/>
-            <a:graphic>
-              <a:graphicData uri="http://schemas.openxmlformats.org/drawingml/2006/picture">
-                <pic:pic>
-                  <pic:nvPicPr>
-                    <pic:cNvPr id="0" name="image10.png"/>
+            <wp:docPr id="1" name="image13.png"/>
+            <a:graphic>
+              <a:graphicData uri="http://schemas.openxmlformats.org/drawingml/2006/picture">
+                <pic:pic>
+                  <pic:nvPicPr>
+                    <pic:cNvPr id="0" name="image13.png"/>
                     <pic:cNvPicPr preferRelativeResize="0"/>
                   </pic:nvPicPr>
                   <pic:blipFill>
@@ -4053,12 +4053,12 @@
           <wp:inline distB="114300" distT="114300" distL="114300" distR="114300">
             <wp:extent cx="190500" cy="190500"/>
             <wp:effectExtent b="0" l="0" r="0" t="0"/>
-            <wp:docPr id="81" name="image45.png"/>
-            <a:graphic>
-              <a:graphicData uri="http://schemas.openxmlformats.org/drawingml/2006/picture">
-                <pic:pic>
-                  <pic:nvPicPr>
-                    <pic:cNvPr id="0" name="image45.png"/>
+            <wp:docPr id="81" name="image47.png"/>
+            <a:graphic>
+              <a:graphicData uri="http://schemas.openxmlformats.org/drawingml/2006/picture">
+                <pic:pic>
+                  <pic:nvPicPr>
+                    <pic:cNvPr id="0" name="image47.png"/>
                     <pic:cNvPicPr preferRelativeResize="0"/>
                   </pic:nvPicPr>
                   <pic:blipFill>
@@ -4100,12 +4100,12 @@
           <wp:inline distB="114300" distT="114300" distL="114300" distR="114300">
             <wp:extent cx="190500" cy="190500"/>
             <wp:effectExtent b="0" l="0" r="0" t="0"/>
-            <wp:docPr id="19" name="image20.png"/>
-            <a:graphic>
-              <a:graphicData uri="http://schemas.openxmlformats.org/drawingml/2006/picture">
-                <pic:pic>
-                  <pic:nvPicPr>
-                    <pic:cNvPr id="0" name="image20.png"/>
+            <wp:docPr id="19" name="image9.png"/>
+            <a:graphic>
+              <a:graphicData uri="http://schemas.openxmlformats.org/drawingml/2006/picture">
+                <pic:pic>
+                  <pic:nvPicPr>
+                    <pic:cNvPr id="0" name="image9.png"/>
                     <pic:cNvPicPr preferRelativeResize="0"/>
                   </pic:nvPicPr>
                   <pic:blipFill>
@@ -4156,12 +4156,12 @@
           <wp:inline distB="114300" distT="114300" distL="114300" distR="114300">
             <wp:extent cx="190500" cy="190500"/>
             <wp:effectExtent b="0" l="0" r="0" t="0"/>
-            <wp:docPr id="73" name="image48.png"/>
-            <a:graphic>
-              <a:graphicData uri="http://schemas.openxmlformats.org/drawingml/2006/picture">
-                <pic:pic>
-                  <pic:nvPicPr>
-                    <pic:cNvPr id="0" name="image48.png"/>
+            <wp:docPr id="73" name="image34.png"/>
+            <a:graphic>
+              <a:graphicData uri="http://schemas.openxmlformats.org/drawingml/2006/picture">
+                <pic:pic>
+                  <pic:nvPicPr>
+                    <pic:cNvPr id="0" name="image34.png"/>
                     <pic:cNvPicPr preferRelativeResize="0"/>
                   </pic:nvPicPr>
                   <pic:blipFill>
@@ -4204,12 +4204,12 @@
           <wp:inline distB="114300" distT="114300" distL="114300" distR="114300">
             <wp:extent cx="190500" cy="190500"/>
             <wp:effectExtent b="0" l="0" r="0" t="0"/>
-            <wp:docPr id="77" name="image13.png"/>
-            <a:graphic>
-              <a:graphicData uri="http://schemas.openxmlformats.org/drawingml/2006/picture">
-                <pic:pic>
-                  <pic:nvPicPr>
-                    <pic:cNvPr id="0" name="image13.png"/>
+            <wp:docPr id="77" name="image4.png"/>
+            <a:graphic>
+              <a:graphicData uri="http://schemas.openxmlformats.org/drawingml/2006/picture">
+                <pic:pic>
+                  <pic:nvPicPr>
+                    <pic:cNvPr id="0" name="image4.png"/>
                     <pic:cNvPicPr preferRelativeResize="0"/>
                   </pic:nvPicPr>
                   <pic:blipFill>
@@ -4252,12 +4252,12 @@
           <wp:inline distB="114300" distT="114300" distL="114300" distR="114300">
             <wp:extent cx="190500" cy="190500"/>
             <wp:effectExtent b="0" l="0" r="0" t="0"/>
-            <wp:docPr id="54" name="image1.png"/>
-            <a:graphic>
-              <a:graphicData uri="http://schemas.openxmlformats.org/drawingml/2006/picture">
-                <pic:pic>
-                  <pic:nvPicPr>
-                    <pic:cNvPr id="0" name="image1.png"/>
+            <wp:docPr id="54" name="image14.png"/>
+            <a:graphic>
+              <a:graphicData uri="http://schemas.openxmlformats.org/drawingml/2006/picture">
+                <pic:pic>
+                  <pic:nvPicPr>
+                    <pic:cNvPr id="0" name="image14.png"/>
                     <pic:cNvPicPr preferRelativeResize="0"/>
                   </pic:nvPicPr>
                   <pic:blipFill>
@@ -4300,12 +4300,12 @@
           <wp:inline distB="114300" distT="114300" distL="114300" distR="114300">
             <wp:extent cx="190500" cy="190500"/>
             <wp:effectExtent b="0" l="0" r="0" t="0"/>
-            <wp:docPr id="35" name="image26.png"/>
-            <a:graphic>
-              <a:graphicData uri="http://schemas.openxmlformats.org/drawingml/2006/picture">
-                <pic:pic>
-                  <pic:nvPicPr>
-                    <pic:cNvPr id="0" name="image26.png"/>
+            <wp:docPr id="35" name="image30.png"/>
+            <a:graphic>
+              <a:graphicData uri="http://schemas.openxmlformats.org/drawingml/2006/picture">
+                <pic:pic>
+                  <pic:nvPicPr>
+                    <pic:cNvPr id="0" name="image30.png"/>
                     <pic:cNvPicPr preferRelativeResize="0"/>
                   </pic:nvPicPr>
                   <pic:blipFill>
@@ -4347,12 +4347,12 @@
           <wp:inline distB="114300" distT="114300" distL="114300" distR="114300">
             <wp:extent cx="190500" cy="190500"/>
             <wp:effectExtent b="0" l="0" r="0" t="0"/>
-            <wp:docPr id="50" name="image10.png"/>
-            <a:graphic>
-              <a:graphicData uri="http://schemas.openxmlformats.org/drawingml/2006/picture">
-                <pic:pic>
-                  <pic:nvPicPr>
-                    <pic:cNvPr id="0" name="image10.png"/>
+            <wp:docPr id="50" name="image13.png"/>
+            <a:graphic>
+              <a:graphicData uri="http://schemas.openxmlformats.org/drawingml/2006/picture">
+                <pic:pic>
+                  <pic:nvPicPr>
+                    <pic:cNvPr id="0" name="image13.png"/>
                     <pic:cNvPicPr preferRelativeResize="0"/>
                   </pic:nvPicPr>
                   <pic:blipFill>
@@ -4395,12 +4395,12 @@
           <wp:inline distB="114300" distT="114300" distL="114300" distR="114300">
             <wp:extent cx="190500" cy="190500"/>
             <wp:effectExtent b="0" l="0" r="0" t="0"/>
-            <wp:docPr id="61" name="image5.png"/>
-            <a:graphic>
-              <a:graphicData uri="http://schemas.openxmlformats.org/drawingml/2006/picture">
-                <pic:pic>
-                  <pic:nvPicPr>
-                    <pic:cNvPr id="0" name="image5.png"/>
+            <wp:docPr id="61" name="image11.png"/>
+            <a:graphic>
+              <a:graphicData uri="http://schemas.openxmlformats.org/drawingml/2006/picture">
+                <pic:pic>
+                  <pic:nvPicPr>
+                    <pic:cNvPr id="0" name="image11.png"/>
                     <pic:cNvPicPr preferRelativeResize="0"/>
                   </pic:nvPicPr>
                   <pic:blipFill>
@@ -4443,12 +4443,12 @@
           <wp:inline distB="114300" distT="114300" distL="114300" distR="114300">
             <wp:extent cx="190500" cy="190500"/>
             <wp:effectExtent b="0" l="0" r="0" t="0"/>
-            <wp:docPr id="60" name="image5.png"/>
-            <a:graphic>
-              <a:graphicData uri="http://schemas.openxmlformats.org/drawingml/2006/picture">
-                <pic:pic>
-                  <pic:nvPicPr>
-                    <pic:cNvPr id="0" name="image5.png"/>
+            <wp:docPr id="60" name="image11.png"/>
+            <a:graphic>
+              <a:graphicData uri="http://schemas.openxmlformats.org/drawingml/2006/picture">
+                <pic:pic>
+                  <pic:nvPicPr>
+                    <pic:cNvPr id="0" name="image11.png"/>
                     <pic:cNvPicPr preferRelativeResize="0"/>
                   </pic:nvPicPr>
                   <pic:blipFill>
@@ -4490,12 +4490,12 @@
           <wp:inline distB="114300" distT="114300" distL="114300" distR="114300">
             <wp:extent cx="190500" cy="190500"/>
             <wp:effectExtent b="0" l="0" r="0" t="0"/>
-            <wp:docPr id="79" name="image10.png"/>
-            <a:graphic>
-              <a:graphicData uri="http://schemas.openxmlformats.org/drawingml/2006/picture">
-                <pic:pic>
-                  <pic:nvPicPr>
-                    <pic:cNvPr id="0" name="image10.png"/>
+            <wp:docPr id="79" name="image13.png"/>
+            <a:graphic>
+              <a:graphicData uri="http://schemas.openxmlformats.org/drawingml/2006/picture">
+                <pic:pic>
+                  <pic:nvPicPr>
+                    <pic:cNvPr id="0" name="image13.png"/>
                     <pic:cNvPicPr preferRelativeResize="0"/>
                   </pic:nvPicPr>
                   <pic:blipFill>
@@ -4538,12 +4538,12 @@
           <wp:inline distB="114300" distT="114300" distL="114300" distR="114300">
             <wp:extent cx="190500" cy="190500"/>
             <wp:effectExtent b="0" l="0" r="0" t="0"/>
-            <wp:docPr id="8" name="image1.png"/>
-            <a:graphic>
-              <a:graphicData uri="http://schemas.openxmlformats.org/drawingml/2006/picture">
-                <pic:pic>
-                  <pic:nvPicPr>
-                    <pic:cNvPr id="0" name="image1.png"/>
+            <wp:docPr id="8" name="image14.png"/>
+            <a:graphic>
+              <a:graphicData uri="http://schemas.openxmlformats.org/drawingml/2006/picture">
+                <pic:pic>
+                  <pic:nvPicPr>
+                    <pic:cNvPr id="0" name="image14.png"/>
                     <pic:cNvPicPr preferRelativeResize="0"/>
                   </pic:nvPicPr>
                   <pic:blipFill>
@@ -4586,12 +4586,12 @@
           <wp:inline distB="114300" distT="114300" distL="114300" distR="114300">
             <wp:extent cx="190500" cy="190500"/>
             <wp:effectExtent b="0" l="0" r="0" t="0"/>
-            <wp:docPr id="45" name="image26.png"/>
-            <a:graphic>
-              <a:graphicData uri="http://schemas.openxmlformats.org/drawingml/2006/picture">
-                <pic:pic>
-                  <pic:nvPicPr>
-                    <pic:cNvPr id="0" name="image26.png"/>
+            <wp:docPr id="45" name="image30.png"/>
+            <a:graphic>
+              <a:graphicData uri="http://schemas.openxmlformats.org/drawingml/2006/picture">
+                <pic:pic>
+                  <pic:nvPicPr>
+                    <pic:cNvPr id="0" name="image30.png"/>
                     <pic:cNvPicPr preferRelativeResize="0"/>
                   </pic:nvPicPr>
                   <pic:blipFill>
@@ -4634,12 +4634,12 @@
           <wp:inline distB="114300" distT="114300" distL="114300" distR="114300">
             <wp:extent cx="190500" cy="190500"/>
             <wp:effectExtent b="0" l="0" r="0" t="0"/>
-            <wp:docPr id="83" name="image48.png"/>
-            <a:graphic>
-              <a:graphicData uri="http://schemas.openxmlformats.org/drawingml/2006/picture">
-                <pic:pic>
-                  <pic:nvPicPr>
-                    <pic:cNvPr id="0" name="image48.png"/>
+            <wp:docPr id="83" name="image34.png"/>
+            <a:graphic>
+              <a:graphicData uri="http://schemas.openxmlformats.org/drawingml/2006/picture">
+                <pic:pic>
+                  <pic:nvPicPr>
+                    <pic:cNvPr id="0" name="image34.png"/>
                     <pic:cNvPicPr preferRelativeResize="0"/>
                   </pic:nvPicPr>
                   <pic:blipFill>
@@ -4682,12 +4682,12 @@
           <wp:inline distB="114300" distT="114300" distL="114300" distR="114300">
             <wp:extent cx="190500" cy="190500"/>
             <wp:effectExtent b="0" l="0" r="0" t="0"/>
-            <wp:docPr id="14" name="image13.png"/>
-            <a:graphic>
-              <a:graphicData uri="http://schemas.openxmlformats.org/drawingml/2006/picture">
-                <pic:pic>
-                  <pic:nvPicPr>
-                    <pic:cNvPr id="0" name="image13.png"/>
+            <wp:docPr id="14" name="image4.png"/>
+            <a:graphic>
+              <a:graphicData uri="http://schemas.openxmlformats.org/drawingml/2006/picture">
+                <pic:pic>
+                  <pic:nvPicPr>
+                    <pic:cNvPr id="0" name="image4.png"/>
                     <pic:cNvPicPr preferRelativeResize="0"/>
                   </pic:nvPicPr>
                   <pic:blipFill>
@@ -4762,12 +4762,12 @@
           <wp:inline distB="114300" distT="114300" distL="114300" distR="114300">
             <wp:extent cx="190500" cy="190500"/>
             <wp:effectExtent b="0" l="0" r="0" t="0"/>
-            <wp:docPr id="11" name="image3.png"/>
-            <a:graphic>
-              <a:graphicData uri="http://schemas.openxmlformats.org/drawingml/2006/picture">
-                <pic:pic>
-                  <pic:nvPicPr>
-                    <pic:cNvPr id="0" name="image3.png"/>
+            <wp:docPr id="11" name="image5.png"/>
+            <a:graphic>
+              <a:graphicData uri="http://schemas.openxmlformats.org/drawingml/2006/picture">
+                <pic:pic>
+                  <pic:nvPicPr>
+                    <pic:cNvPr id="0" name="image5.png"/>
                     <pic:cNvPicPr preferRelativeResize="0"/>
                   </pic:nvPicPr>
                   <pic:blipFill>
@@ -4810,12 +4810,12 @@
           <wp:inline distB="114300" distT="114300" distL="114300" distR="114300">
             <wp:extent cx="190500" cy="190500"/>
             <wp:effectExtent b="0" l="0" r="0" t="0"/>
-            <wp:docPr id="91" name="image58.png"/>
-            <a:graphic>
-              <a:graphicData uri="http://schemas.openxmlformats.org/drawingml/2006/picture">
-                <pic:pic>
-                  <pic:nvPicPr>
-                    <pic:cNvPr id="0" name="image58.png"/>
+            <wp:docPr id="91" name="image50.png"/>
+            <a:graphic>
+              <a:graphicData uri="http://schemas.openxmlformats.org/drawingml/2006/picture">
+                <pic:pic>
+                  <pic:nvPicPr>
+                    <pic:cNvPr id="0" name="image50.png"/>
                     <pic:cNvPicPr preferRelativeResize="0"/>
                   </pic:nvPicPr>
                   <pic:blipFill>
@@ -4858,12 +4858,12 @@
           <wp:inline distB="114300" distT="114300" distL="114300" distR="114300">
             <wp:extent cx="190500" cy="190500"/>
             <wp:effectExtent b="0" l="0" r="0" t="0"/>
-            <wp:docPr id="36" name="image24.png"/>
-            <a:graphic>
-              <a:graphicData uri="http://schemas.openxmlformats.org/drawingml/2006/picture">
-                <pic:pic>
-                  <pic:nvPicPr>
-                    <pic:cNvPr id="0" name="image24.png"/>
+            <wp:docPr id="36" name="image28.png"/>
+            <a:graphic>
+              <a:graphicData uri="http://schemas.openxmlformats.org/drawingml/2006/picture">
+                <pic:pic>
+                  <pic:nvPicPr>
+                    <pic:cNvPr id="0" name="image28.png"/>
                     <pic:cNvPicPr preferRelativeResize="0"/>
                   </pic:nvPicPr>
                   <pic:blipFill>
@@ -4906,12 +4906,12 @@
           <wp:inline distB="114300" distT="114300" distL="114300" distR="114300">
             <wp:extent cx="190500" cy="190500"/>
             <wp:effectExtent b="0" l="0" r="0" t="0"/>
-            <wp:docPr id="72" name="image47.png"/>
-            <a:graphic>
-              <a:graphicData uri="http://schemas.openxmlformats.org/drawingml/2006/picture">
-                <pic:pic>
-                  <pic:nvPicPr>
-                    <pic:cNvPr id="0" name="image47.png"/>
+            <wp:docPr id="72" name="image42.png"/>
+            <a:graphic>
+              <a:graphicData uri="http://schemas.openxmlformats.org/drawingml/2006/picture">
+                <pic:pic>
+                  <pic:nvPicPr>
+                    <pic:cNvPr id="0" name="image42.png"/>
                     <pic:cNvPicPr preferRelativeResize="0"/>
                   </pic:nvPicPr>
                   <pic:blipFill>
@@ -4954,12 +4954,12 @@
           <wp:inline distB="114300" distT="114300" distL="114300" distR="114300">
             <wp:extent cx="190500" cy="190500"/>
             <wp:effectExtent b="0" l="0" r="0" t="0"/>
-            <wp:docPr id="22" name="image19.png"/>
-            <a:graphic>
-              <a:graphicData uri="http://schemas.openxmlformats.org/drawingml/2006/picture">
-                <pic:pic>
-                  <pic:nvPicPr>
-                    <pic:cNvPr id="0" name="image19.png"/>
+            <wp:docPr id="22" name="image17.png"/>
+            <a:graphic>
+              <a:graphicData uri="http://schemas.openxmlformats.org/drawingml/2006/picture">
+                <pic:pic>
+                  <pic:nvPicPr>
+                    <pic:cNvPr id="0" name="image17.png"/>
                     <pic:cNvPicPr preferRelativeResize="0"/>
                   </pic:nvPicPr>
                   <pic:blipFill>
@@ -5002,12 +5002,12 @@
           <wp:inline distB="114300" distT="114300" distL="114300" distR="114300">
             <wp:extent cx="190500" cy="190500"/>
             <wp:effectExtent b="0" l="0" r="0" t="0"/>
-            <wp:docPr id="17" name="image17.png"/>
-            <a:graphic>
-              <a:graphicData uri="http://schemas.openxmlformats.org/drawingml/2006/picture">
-                <pic:pic>
-                  <pic:nvPicPr>
-                    <pic:cNvPr id="0" name="image17.png"/>
+            <wp:docPr id="17" name="image2.png"/>
+            <a:graphic>
+              <a:graphicData uri="http://schemas.openxmlformats.org/drawingml/2006/picture">
+                <pic:pic>
+                  <pic:nvPicPr>
+                    <pic:cNvPr id="0" name="image2.png"/>
                     <pic:cNvPicPr preferRelativeResize="0"/>
                   </pic:nvPicPr>
                   <pic:blipFill>
@@ -5050,12 +5050,12 @@
           <wp:inline distB="114300" distT="114300" distL="114300" distR="114300">
             <wp:extent cx="190500" cy="190500"/>
             <wp:effectExtent b="0" l="0" r="0" t="0"/>
-            <wp:docPr id="43" name="image35.png"/>
-            <a:graphic>
-              <a:graphicData uri="http://schemas.openxmlformats.org/drawingml/2006/picture">
-                <pic:pic>
-                  <pic:nvPicPr>
-                    <pic:cNvPr id="0" name="image35.png"/>
+            <wp:docPr id="43" name="image29.png"/>
+            <a:graphic>
+              <a:graphicData uri="http://schemas.openxmlformats.org/drawingml/2006/picture">
+                <pic:pic>
+                  <pic:nvPicPr>
+                    <pic:cNvPr id="0" name="image29.png"/>
                     <pic:cNvPicPr preferRelativeResize="0"/>
                   </pic:nvPicPr>
                   <pic:blipFill>
@@ -5098,12 +5098,12 @@
           <wp:inline distB="114300" distT="114300" distL="114300" distR="114300">
             <wp:extent cx="190500" cy="190500"/>
             <wp:effectExtent b="0" l="0" r="0" t="0"/>
-            <wp:docPr id="5" name="image8.png"/>
-            <a:graphic>
-              <a:graphicData uri="http://schemas.openxmlformats.org/drawingml/2006/picture">
-                <pic:pic>
-                  <pic:nvPicPr>
-                    <pic:cNvPr id="0" name="image8.png"/>
+            <wp:docPr id="5" name="image3.png"/>
+            <a:graphic>
+              <a:graphicData uri="http://schemas.openxmlformats.org/drawingml/2006/picture">
+                <pic:pic>
+                  <pic:nvPicPr>
+                    <pic:cNvPr id="0" name="image3.png"/>
                     <pic:cNvPicPr preferRelativeResize="0"/>
                   </pic:nvPicPr>
                   <pic:blipFill>
@@ -5145,12 +5145,12 @@
           <wp:inline distB="114300" distT="114300" distL="114300" distR="114300">
             <wp:extent cx="190500" cy="190500"/>
             <wp:effectExtent b="0" l="0" r="0" t="0"/>
-            <wp:docPr id="57" name="image21.png"/>
-            <a:graphic>
-              <a:graphicData uri="http://schemas.openxmlformats.org/drawingml/2006/picture">
-                <pic:pic>
-                  <pic:nvPicPr>
-                    <pic:cNvPr id="0" name="image21.png"/>
+            <wp:docPr id="57" name="image24.png"/>
+            <a:graphic>
+              <a:graphicData uri="http://schemas.openxmlformats.org/drawingml/2006/picture">
+                <pic:pic>
+                  <pic:nvPicPr>
+                    <pic:cNvPr id="0" name="image24.png"/>
                     <pic:cNvPicPr preferRelativeResize="0"/>
                   </pic:nvPicPr>
                   <pic:blipFill>
@@ -5193,12 +5193,12 @@
           <wp:inline distB="114300" distT="114300" distL="114300" distR="114300">
             <wp:extent cx="190500" cy="190500"/>
             <wp:effectExtent b="0" l="0" r="0" t="0"/>
-            <wp:docPr id="52" name="image32.png"/>
-            <a:graphic>
-              <a:graphicData uri="http://schemas.openxmlformats.org/drawingml/2006/picture">
-                <pic:pic>
-                  <pic:nvPicPr>
-                    <pic:cNvPr id="0" name="image32.png"/>
+            <wp:docPr id="52" name="image25.png"/>
+            <a:graphic>
+              <a:graphicData uri="http://schemas.openxmlformats.org/drawingml/2006/picture">
+                <pic:pic>
+                  <pic:nvPicPr>
+                    <pic:cNvPr id="0" name="image25.png"/>
                     <pic:cNvPicPr preferRelativeResize="0"/>
                   </pic:nvPicPr>
                   <pic:blipFill>
@@ -5240,12 +5240,12 @@
           <wp:inline distB="114300" distT="114300" distL="114300" distR="114300">
             <wp:extent cx="190500" cy="190500"/>
             <wp:effectExtent b="0" l="0" r="0" t="0"/>
-            <wp:docPr id="29" name="image21.png"/>
-            <a:graphic>
-              <a:graphicData uri="http://schemas.openxmlformats.org/drawingml/2006/picture">
-                <pic:pic>
-                  <pic:nvPicPr>
-                    <pic:cNvPr id="0" name="image21.png"/>
+            <wp:docPr id="29" name="image24.png"/>
+            <a:graphic>
+              <a:graphicData uri="http://schemas.openxmlformats.org/drawingml/2006/picture">
+                <pic:pic>
+                  <pic:nvPicPr>
+                    <pic:cNvPr id="0" name="image24.png"/>
                     <pic:cNvPicPr preferRelativeResize="0"/>
                   </pic:nvPicPr>
                   <pic:blipFill>
@@ -5288,12 +5288,12 @@
           <wp:inline distB="114300" distT="114300" distL="114300" distR="114300">
             <wp:extent cx="190500" cy="190500"/>
             <wp:effectExtent b="0" l="0" r="0" t="0"/>
-            <wp:docPr id="40" name="image32.png"/>
-            <a:graphic>
-              <a:graphicData uri="http://schemas.openxmlformats.org/drawingml/2006/picture">
-                <pic:pic>
-                  <pic:nvPicPr>
-                    <pic:cNvPr id="0" name="image32.png"/>
+            <wp:docPr id="40" name="image25.png"/>
+            <a:graphic>
+              <a:graphicData uri="http://schemas.openxmlformats.org/drawingml/2006/picture">
+                <pic:pic>
+                  <pic:nvPicPr>
+                    <pic:cNvPr id="0" name="image25.png"/>
                     <pic:cNvPicPr preferRelativeResize="0"/>
                   </pic:nvPicPr>
                   <pic:blipFill>
@@ -5336,12 +5336,12 @@
           <wp:inline distB="114300" distT="114300" distL="114300" distR="114300">
             <wp:extent cx="190500" cy="190500"/>
             <wp:effectExtent b="0" l="0" r="0" t="0"/>
-            <wp:docPr id="56" name="image32.png"/>
-            <a:graphic>
-              <a:graphicData uri="http://schemas.openxmlformats.org/drawingml/2006/picture">
-                <pic:pic>
-                  <pic:nvPicPr>
-                    <pic:cNvPr id="0" name="image32.png"/>
+            <wp:docPr id="56" name="image25.png"/>
+            <a:graphic>
+              <a:graphicData uri="http://schemas.openxmlformats.org/drawingml/2006/picture">
+                <pic:pic>
+                  <pic:nvPicPr>
+                    <pic:cNvPr id="0" name="image25.png"/>
                     <pic:cNvPicPr preferRelativeResize="0"/>
                   </pic:nvPicPr>
                   <pic:blipFill>
@@ -5383,12 +5383,12 @@
           <wp:inline distB="114300" distT="114300" distL="114300" distR="114300">
             <wp:extent cx="190500" cy="190500"/>
             <wp:effectExtent b="0" l="0" r="0" t="0"/>
-            <wp:docPr id="21" name="image21.png"/>
-            <a:graphic>
-              <a:graphicData uri="http://schemas.openxmlformats.org/drawingml/2006/picture">
-                <pic:pic>
-                  <pic:nvPicPr>
-                    <pic:cNvPr id="0" name="image21.png"/>
+            <wp:docPr id="21" name="image24.png"/>
+            <a:graphic>
+              <a:graphicData uri="http://schemas.openxmlformats.org/drawingml/2006/picture">
+                <pic:pic>
+                  <pic:nvPicPr>
+                    <pic:cNvPr id="0" name="image24.png"/>
                     <pic:cNvPicPr preferRelativeResize="0"/>
                   </pic:nvPicPr>
                   <pic:blipFill>
@@ -5431,12 +5431,12 @@
           <wp:inline distB="114300" distT="114300" distL="114300" distR="114300">
             <wp:extent cx="190500" cy="190500"/>
             <wp:effectExtent b="0" l="0" r="0" t="0"/>
-            <wp:docPr id="63" name="image37.png"/>
-            <a:graphic>
-              <a:graphicData uri="http://schemas.openxmlformats.org/drawingml/2006/picture">
-                <pic:pic>
-                  <pic:nvPicPr>
-                    <pic:cNvPr id="0" name="image37.png"/>
+            <wp:docPr id="63" name="image36.png"/>
+            <a:graphic>
+              <a:graphicData uri="http://schemas.openxmlformats.org/drawingml/2006/picture">
+                <pic:pic>
+                  <pic:nvPicPr>
+                    <pic:cNvPr id="0" name="image36.png"/>
                     <pic:cNvPicPr preferRelativeResize="0"/>
                   </pic:nvPicPr>
                   <pic:blipFill>
@@ -5479,12 +5479,12 @@
           <wp:inline distB="114300" distT="114300" distL="114300" distR="114300">
             <wp:extent cx="190500" cy="190500"/>
             <wp:effectExtent b="0" l="0" r="0" t="0"/>
-            <wp:docPr id="26" name="image18.png"/>
-            <a:graphic>
-              <a:graphicData uri="http://schemas.openxmlformats.org/drawingml/2006/picture">
-                <pic:pic>
-                  <pic:nvPicPr>
-                    <pic:cNvPr id="0" name="image18.png"/>
+            <wp:docPr id="26" name="image26.png"/>
+            <a:graphic>
+              <a:graphicData uri="http://schemas.openxmlformats.org/drawingml/2006/picture">
+                <pic:pic>
+                  <pic:nvPicPr>
+                    <pic:cNvPr id="0" name="image26.png"/>
                     <pic:cNvPicPr preferRelativeResize="0"/>
                   </pic:nvPicPr>
                   <pic:blipFill>
@@ -5527,12 +5527,12 @@
           <wp:inline distB="114300" distT="114300" distL="114300" distR="114300">
             <wp:extent cx="190500" cy="190500"/>
             <wp:effectExtent b="0" l="0" r="0" t="0"/>
-            <wp:docPr id="23" name="image15.png"/>
-            <a:graphic>
-              <a:graphicData uri="http://schemas.openxmlformats.org/drawingml/2006/picture">
-                <pic:pic>
-                  <pic:nvPicPr>
-                    <pic:cNvPr id="0" name="image15.png"/>
+            <wp:docPr id="23" name="image18.png"/>
+            <a:graphic>
+              <a:graphicData uri="http://schemas.openxmlformats.org/drawingml/2006/picture">
+                <pic:pic>
+                  <pic:nvPicPr>
+                    <pic:cNvPr id="0" name="image18.png"/>
                     <pic:cNvPicPr preferRelativeResize="0"/>
                   </pic:nvPicPr>
                   <pic:blipFill>

</xml_diff>